<commit_message>
added sprint review protocol
</commit_message>
<xml_diff>
--- a/Org/Semester 3/Pre_Project Phase/ProjectDiary_PreProcetPhase.docx
+++ b/Org/Semester 3/Pre_Project Phase/ProjectDiary_PreProcetPhase.docx
@@ -1243,21 +1243,12 @@
           <w:lang w:val="en-US"/>
         </w:rPr>
       </w:pPr>
-      <w:proofErr w:type="spellStart"/>
       <w:r>
         <w:rPr>
           <w:b/>
           <w:lang w:val="en-US"/>
         </w:rPr>
-        <w:t>Projektname</w:t>
-      </w:r>
-      <w:proofErr w:type="spellEnd"/>
-      <w:r>
-        <w:rPr>
-          <w:b/>
-          <w:lang w:val="en-US"/>
-        </w:rPr>
-        <w:t>:</w:t>
+        <w:t>Projektname:</w:t>
       </w:r>
       <w:r>
         <w:rPr>
@@ -1453,28 +1444,12 @@
                 <w:lang w:val="de-AT"/>
               </w:rPr>
             </w:pPr>
-            <w:proofErr w:type="spellStart"/>
             <w:r>
               <w:rPr>
                 <w:lang w:val="de-AT"/>
               </w:rPr>
-              <w:t>Product</w:t>
+              <w:t>Product Owner</w:t>
             </w:r>
-            <w:proofErr w:type="spellEnd"/>
-            <w:r>
-              <w:rPr>
-                <w:lang w:val="de-AT"/>
-              </w:rPr>
-              <w:t xml:space="preserve"> </w:t>
-            </w:r>
-            <w:proofErr w:type="spellStart"/>
-            <w:r>
-              <w:rPr>
-                <w:lang w:val="de-AT"/>
-              </w:rPr>
-              <w:t>Owner</w:t>
-            </w:r>
-            <w:proofErr w:type="spellEnd"/>
             <w:r>
               <w:rPr>
                 <w:lang w:val="de-AT"/>
@@ -1501,16 +1476,8 @@
               <w:rPr>
                 <w:lang w:val="de-AT"/>
               </w:rPr>
-              <w:t xml:space="preserve">Felix </w:t>
+              <w:t>Felix Hadinger</w:t>
             </w:r>
-            <w:proofErr w:type="spellStart"/>
-            <w:r>
-              <w:rPr>
-                <w:lang w:val="de-AT"/>
-              </w:rPr>
-              <w:t>Hadinger</w:t>
-            </w:r>
-            <w:proofErr w:type="spellEnd"/>
           </w:p>
         </w:tc>
         <w:tc>
@@ -1545,19 +1512,11 @@
                 <w:lang w:val="de-AT"/>
               </w:rPr>
             </w:pPr>
-            <w:proofErr w:type="spellStart"/>
             <w:r>
               <w:rPr>
                 <w:lang w:val="de-AT"/>
               </w:rPr>
-              <w:t>Scrum</w:t>
-            </w:r>
-            <w:proofErr w:type="spellEnd"/>
-            <w:r>
-              <w:rPr>
-                <w:lang w:val="de-AT"/>
-              </w:rPr>
-              <w:t xml:space="preserve"> Master</w:t>
+              <w:t>Scrum Master</w:t>
             </w:r>
             <w:r>
               <w:rPr>
@@ -2107,17 +2066,9 @@
         <w:rPr>
           <w:lang w:val="de-AT"/>
         </w:rPr>
-        <w:t xml:space="preserve">: </w:t>
-      </w:r>
-      <w:proofErr w:type="spellStart"/>
-      <w:r>
-        <w:rPr>
-          <w:lang w:val="de-AT"/>
-        </w:rPr>
-        <w:t>Semesterroadmap</w:t>
+        <w:t>: Semesterroadmap</w:t>
       </w:r>
       <w:bookmarkEnd w:id="3"/>
-      <w:proofErr w:type="spellEnd"/>
     </w:p>
     <w:p>
       <w:pPr>
@@ -2242,23 +2193,13 @@
         <w:t xml:space="preserve">GitHub: </w:t>
       </w:r>
       <w:hyperlink r:id="rId18" w:history="1">
-        <w:proofErr w:type="spellStart"/>
         <w:r>
           <w:rPr>
             <w:rStyle w:val="Hyperlink"/>
             <w:szCs w:val="22"/>
             <w:lang w:val="en-US"/>
           </w:rPr>
-          <w:t>HerzSimulation</w:t>
-        </w:r>
-        <w:proofErr w:type="spellEnd"/>
-        <w:r>
-          <w:rPr>
-            <w:rStyle w:val="Hyperlink"/>
-            <w:szCs w:val="22"/>
-            <w:lang w:val="en-US"/>
-          </w:rPr>
-          <w:t xml:space="preserve"> Projekt Repository</w:t>
+          <w:t>HerzSimulation Projekt Repository</w:t>
         </w:r>
       </w:hyperlink>
       <w:r>
@@ -2387,7 +2328,6 @@
           <w:id w:val="-948321361"/>
           <w:citation/>
         </w:sdtPr>
-        <w:sdtEndPr/>
         <w:sdtContent>
           <w:r>
             <w:rPr>
@@ -2457,7 +2397,6 @@
         <w:t xml:space="preserve">Probleme mit </w:t>
       </w:r>
       <w:hyperlink r:id="rId20" w:history="1">
-        <w:proofErr w:type="spellStart"/>
         <w:r>
           <w:rPr>
             <w:rStyle w:val="Hyperlink"/>
@@ -2465,7 +2404,6 @@
           </w:rPr>
           <w:t>GitLab</w:t>
         </w:r>
-        <w:proofErr w:type="spellEnd"/>
       </w:hyperlink>
       <w:r>
         <w:rPr>
@@ -2483,7 +2421,6 @@
           <w:id w:val="112954109"/>
           <w:citation/>
         </w:sdtPr>
-        <w:sdtEndPr/>
         <w:sdtContent>
           <w:r>
             <w:rPr>
@@ -2555,7 +2492,6 @@
           <w:id w:val="-1749183478"/>
           <w:citation/>
         </w:sdtPr>
-        <w:sdtEndPr/>
         <w:sdtContent>
           <w:r>
             <w:rPr>
@@ -2790,7 +2726,6 @@
           <w:id w:val="1121109621"/>
           <w:citation/>
         </w:sdtPr>
-        <w:sdtEndPr/>
         <w:sdtContent>
           <w:r>
             <w:rPr>
@@ -2868,196 +2803,120 @@
         </w:rPr>
         <w:fldChar w:fldCharType="separate"/>
       </w:r>
-      <w:proofErr w:type="spellStart"/>
       <w:r>
         <w:rPr>
           <w:rStyle w:val="Hyperlink"/>
           <w:szCs w:val="22"/>
           <w:lang w:val="en-US"/>
         </w:rPr>
-        <w:t>HerzSimulation</w:t>
-      </w:r>
-      <w:proofErr w:type="spellEnd"/>
+        <w:t xml:space="preserve">HerzSimulation Trello Project </w:t>
+      </w:r>
+    </w:p>
+    <w:p>
+      <w:pPr>
+        <w:pStyle w:val="fhtwFlietext03Arial"/>
+        <w:jc w:val="both"/>
+        <w:rPr>
+          <w:szCs w:val="22"/>
+        </w:rPr>
+      </w:pPr>
       <w:r>
         <w:rPr>
           <w:rStyle w:val="Hyperlink"/>
           <w:szCs w:val="22"/>
           <w:lang w:val="en-US"/>
         </w:rPr>
-        <w:t xml:space="preserve"> Trello</w:t>
-      </w:r>
-      <w:r>
-        <w:rPr>
-          <w:rStyle w:val="Hyperlink"/>
+        <w:fldChar w:fldCharType="end"/>
+      </w:r>
+      <w:r>
+        <w:rPr>
           <w:szCs w:val="22"/>
-          <w:lang w:val="en-US"/>
-        </w:rPr>
-        <w:t xml:space="preserve"> </w:t>
-      </w:r>
-      <w:r>
-        <w:rPr>
-          <w:rStyle w:val="Hyperlink"/>
+        </w:rPr>
+        <w:t xml:space="preserve">Das Programm </w:t>
+      </w:r>
+      <w:r>
+        <w:rPr>
           <w:szCs w:val="22"/>
-          <w:lang w:val="en-US"/>
-        </w:rPr>
-        <w:t xml:space="preserve">Project </w:t>
-      </w:r>
-    </w:p>
-    <w:p>
-      <w:pPr>
-        <w:pStyle w:val="fhtwFlietext03Arial"/>
-        <w:jc w:val="both"/>
+        </w:rPr>
+        <w:t>wird</w:t>
+      </w:r>
+      <w:r>
         <w:rPr>
           <w:szCs w:val="22"/>
         </w:rPr>
-      </w:pPr>
-      <w:r>
-        <w:rPr>
-          <w:rStyle w:val="Hyperlink"/>
+        <w:t xml:space="preserve"> zur Visualisierung von Kanban Boards verwendet. Das Product Backlog </w:t>
+      </w:r>
+      <w:r>
+        <w:rPr>
           <w:szCs w:val="22"/>
-          <w:lang w:val="en-US"/>
-        </w:rPr>
-        <w:fldChar w:fldCharType="end"/>
+        </w:rPr>
+        <w:t>soll</w:t>
       </w:r>
       <w:r>
         <w:rPr>
           <w:szCs w:val="22"/>
         </w:rPr>
-        <w:t xml:space="preserve">Das Programm </w:t>
+        <w:t xml:space="preserve"> in regelmäßigen Abständen zwischen Project Diary und Trello upgedatet</w:t>
       </w:r>
       <w:r>
         <w:rPr>
           <w:szCs w:val="22"/>
         </w:rPr>
-        <w:t>wird</w:t>
+        <w:t xml:space="preserve"> werden</w:t>
       </w:r>
       <w:r>
         <w:rPr>
           <w:szCs w:val="22"/>
         </w:rPr>
-        <w:t xml:space="preserve"> zur Visualisierung von Kanban Boards verwendet. Das </w:t>
-      </w:r>
-      <w:proofErr w:type="spellStart"/>
+        <w:t>.</w:t>
+      </w:r>
       <w:r>
         <w:rPr>
           <w:szCs w:val="22"/>
         </w:rPr>
-        <w:t>Product</w:t>
-      </w:r>
-      <w:proofErr w:type="spellEnd"/>
+        <w:t xml:space="preserve"> Es </w:t>
+      </w:r>
       <w:r>
         <w:rPr>
           <w:szCs w:val="22"/>
         </w:rPr>
-        <w:t xml:space="preserve"> Backlog </w:t>
+        <w:t>hat uns</w:t>
       </w:r>
       <w:r>
         <w:rPr>
           <w:szCs w:val="22"/>
         </w:rPr>
-        <w:t>soll</w:t>
+        <w:t xml:space="preserve"> in InnoLab</w:t>
       </w:r>
       <w:r>
         <w:rPr>
           <w:szCs w:val="22"/>
         </w:rPr>
-        <w:t xml:space="preserve"> in regelmäßigen Abständen zwischen Project Diary und </w:t>
-      </w:r>
-      <w:proofErr w:type="spellStart"/>
+        <w:t xml:space="preserve"> 1</w:t>
+      </w:r>
       <w:r>
         <w:rPr>
           <w:szCs w:val="22"/>
         </w:rPr>
-        <w:t>Trello</w:t>
-      </w:r>
-      <w:proofErr w:type="spellEnd"/>
+        <w:t xml:space="preserve"> und 2 </w:t>
+      </w:r>
       <w:r>
         <w:rPr>
           <w:szCs w:val="22"/>
         </w:rPr>
-        <w:t xml:space="preserve"> upgedatet</w:t>
+        <w:t xml:space="preserve">oft in internen </w:t>
       </w:r>
       <w:r>
         <w:rPr>
           <w:szCs w:val="22"/>
         </w:rPr>
-        <w:t xml:space="preserve"> werden</w:t>
+        <w:t xml:space="preserve">Teambesprechungen geholfen, in denen wir über den vorherigen Sprint reflektiert bzw. den kommenden Sprint geplant haben. Durch die </w:t>
       </w:r>
       <w:r>
         <w:rPr>
           <w:szCs w:val="22"/>
         </w:rPr>
-        <w:t>.</w:t>
-      </w:r>
-      <w:r>
-        <w:rPr>
-          <w:szCs w:val="22"/>
-        </w:rPr>
-        <w:t xml:space="preserve"> Es </w:t>
-      </w:r>
-      <w:r>
-        <w:rPr>
-          <w:szCs w:val="22"/>
-        </w:rPr>
-        <w:t>hat uns</w:t>
-      </w:r>
-      <w:r>
-        <w:rPr>
-          <w:szCs w:val="22"/>
-        </w:rPr>
-        <w:t xml:space="preserve"> in </w:t>
-      </w:r>
-      <w:proofErr w:type="spellStart"/>
-      <w:r>
-        <w:rPr>
-          <w:szCs w:val="22"/>
-        </w:rPr>
-        <w:t>InnoLab</w:t>
-      </w:r>
-      <w:proofErr w:type="spellEnd"/>
-      <w:r>
-        <w:rPr>
-          <w:szCs w:val="22"/>
-        </w:rPr>
-        <w:t xml:space="preserve"> 1</w:t>
-      </w:r>
-      <w:r>
-        <w:rPr>
-          <w:szCs w:val="22"/>
-        </w:rPr>
-        <w:t xml:space="preserve"> und 2 </w:t>
-      </w:r>
-      <w:r>
-        <w:rPr>
-          <w:szCs w:val="22"/>
-        </w:rPr>
-        <w:t xml:space="preserve">oft in internen </w:t>
-      </w:r>
-      <w:r>
-        <w:rPr>
-          <w:szCs w:val="22"/>
-        </w:rPr>
-        <w:t xml:space="preserve">Teambesprechungen geholfen, in denen wir über den vorherigen Sprint reflektiert bzw. den kommenden Sprint geplant haben. Durch die </w:t>
-      </w:r>
-      <w:r>
-        <w:rPr>
-          <w:szCs w:val="22"/>
-        </w:rPr>
-        <w:t xml:space="preserve">übersichtliche Darstellung der </w:t>
-      </w:r>
-      <w:proofErr w:type="spellStart"/>
-      <w:r>
-        <w:rPr>
-          <w:szCs w:val="22"/>
-        </w:rPr>
-        <w:t>Epics</w:t>
-      </w:r>
-      <w:proofErr w:type="spellEnd"/>
-      <w:r>
-        <w:rPr>
-          <w:szCs w:val="22"/>
-        </w:rPr>
-        <w:t xml:space="preserve"> und User Stories hat es</w:t>
+        <w:t>übersichtliche Darstellung der Epics und User Stories hat es</w:t>
       </w:r>
       <w:r>
         <w:rPr>
@@ -3137,15 +2996,7 @@
         <w:pStyle w:val="fhtwFlietext03Arial"/>
       </w:pPr>
       <w:r>
-        <w:t>Die folgende Beschreibung bezieht sich auf das Gesamtprojekt (</w:t>
-      </w:r>
-      <w:proofErr w:type="spellStart"/>
-      <w:r>
-        <w:t>InnoLab</w:t>
-      </w:r>
-      <w:proofErr w:type="spellEnd"/>
-      <w:r>
-        <w:t xml:space="preserve"> 1, 2 und 3) und wurde zu Beginn des Projektes festgelegt.</w:t>
+        <w:t>Die folgende Beschreibung bezieht sich auf das Gesamtprojekt (InnoLab 1, 2 und 3) und wurde zu Beginn des Projektes festgelegt.</w:t>
       </w:r>
     </w:p>
     <w:p>
@@ -3586,21 +3437,7 @@
         <w:rPr>
           <w:lang w:val="de-AT"/>
         </w:rPr>
-        <w:t xml:space="preserve">Das Modell ist dadurch aus verschiedenen Blickwinkeln </w:t>
-      </w:r>
-      <w:proofErr w:type="spellStart"/>
-      <w:r>
-        <w:rPr>
-          <w:lang w:val="de-AT"/>
-        </w:rPr>
-        <w:t>betrachtbar</w:t>
-      </w:r>
-      <w:proofErr w:type="spellEnd"/>
-      <w:r>
-        <w:rPr>
-          <w:lang w:val="de-AT"/>
-        </w:rPr>
-        <w:t>.</w:t>
+        <w:t>Das Modell ist dadurch aus verschiedenen Blickwinkeln betrachtbar.</w:t>
       </w:r>
     </w:p>
     <w:p>
@@ -4240,21 +4077,7 @@
         <w:rPr>
           <w:lang w:val="de-AT"/>
         </w:rPr>
-        <w:t xml:space="preserve">Anatomie Quiz sind für </w:t>
-      </w:r>
-      <w:proofErr w:type="spellStart"/>
-      <w:r>
-        <w:rPr>
-          <w:lang w:val="de-AT"/>
-        </w:rPr>
-        <w:t>InnovationLab</w:t>
-      </w:r>
-      <w:proofErr w:type="spellEnd"/>
-      <w:r>
-        <w:rPr>
-          <w:lang w:val="de-AT"/>
-        </w:rPr>
-        <w:t xml:space="preserve"> 3</w:t>
+        <w:t>Anatomie Quiz sind für InnovationLab 3</w:t>
       </w:r>
       <w:r>
         <w:rPr>
@@ -4622,43 +4445,7 @@
           <w:color w:val="auto"/>
           <w:lang w:val="de-AT"/>
         </w:rPr>
-        <w:t xml:space="preserve"> </w:t>
-      </w:r>
-      <w:proofErr w:type="spellStart"/>
-      <w:r>
-        <w:rPr>
-          <w:rStyle w:val="NormalTextZchn"/>
-          <w:color w:val="auto"/>
-          <w:lang w:val="de-AT"/>
-        </w:rPr>
-        <w:t>Meta</w:t>
-      </w:r>
-      <w:proofErr w:type="spellEnd"/>
-      <w:r>
-        <w:rPr>
-          <w:rStyle w:val="NormalTextZchn"/>
-          <w:color w:val="auto"/>
-          <w:lang w:val="de-AT"/>
-        </w:rPr>
-        <w:t xml:space="preserve"> VR Brillen funktioniert, das wurde allerdings nicht getestet. Das Importieren von DICOM Daten ist nur im Windows </w:t>
-      </w:r>
-      <w:proofErr w:type="spellStart"/>
-      <w:r>
-        <w:rPr>
-          <w:rStyle w:val="NormalTextZchn"/>
-          <w:color w:val="auto"/>
-          <w:lang w:val="de-AT"/>
-        </w:rPr>
-        <w:t>build</w:t>
-      </w:r>
-      <w:proofErr w:type="spellEnd"/>
-      <w:r>
-        <w:rPr>
-          <w:rStyle w:val="NormalTextZchn"/>
-          <w:color w:val="auto"/>
-          <w:lang w:val="de-AT"/>
-        </w:rPr>
-        <w:t xml:space="preserve"> möglich, weshalb ein Windows PC benötigt wird.</w:t>
+        <w:t xml:space="preserve"> Meta VR Brillen funktioniert, das wurde allerdings nicht getestet. Das Importieren von DICOM Daten ist nur im Windows build möglich, weshalb ein Windows PC benötigt wird.</w:t>
       </w:r>
     </w:p>
     <w:p>
@@ -4897,25 +4684,7 @@
           <w:color w:val="auto"/>
           <w:lang w:val="de-AT"/>
         </w:rPr>
-        <w:t xml:space="preserve"> zu verwenden. </w:t>
-      </w:r>
-      <w:proofErr w:type="spellStart"/>
-      <w:r>
-        <w:rPr>
-          <w:rStyle w:val="NormalTextZchn"/>
-          <w:color w:val="auto"/>
-          <w:lang w:val="de-AT"/>
-        </w:rPr>
-        <w:t>Meta</w:t>
-      </w:r>
-      <w:proofErr w:type="spellEnd"/>
-      <w:r>
-        <w:rPr>
-          <w:rStyle w:val="NormalTextZchn"/>
-          <w:color w:val="auto"/>
-          <w:lang w:val="de-AT"/>
-        </w:rPr>
-        <w:t xml:space="preserve"> empfiehlt folgende Systemeigenschaften:</w:t>
+        <w:t xml:space="preserve"> zu verwenden. Meta empfiehlt folgende Systemeigenschaften:</w:t>
       </w:r>
     </w:p>
     <w:p>
@@ -4998,15 +4767,7 @@
         <w:fldChar w:fldCharType="end"/>
       </w:r>
       <w:r>
-        <w:t xml:space="preserve">: Systemanforderungen </w:t>
-      </w:r>
-      <w:proofErr w:type="spellStart"/>
-      <w:r>
-        <w:t>Meta</w:t>
-      </w:r>
-      <w:proofErr w:type="spellEnd"/>
-      <w:r>
-        <w:t xml:space="preserve"> Quest Link</w:t>
+        <w:t>: Systemanforderungen Meta Quest Link</w:t>
       </w:r>
       <w:bookmarkEnd w:id="12"/>
     </w:p>
@@ -5076,21 +4837,7 @@
         <w:rPr>
           <w:b/>
         </w:rPr>
-        <w:t xml:space="preserve">Übersicht </w:t>
-      </w:r>
-      <w:proofErr w:type="spellStart"/>
-      <w:r>
-        <w:rPr>
-          <w:b/>
-        </w:rPr>
-        <w:t>Product</w:t>
-      </w:r>
-      <w:proofErr w:type="spellEnd"/>
-      <w:r>
-        <w:rPr>
-          <w:b/>
-        </w:rPr>
-        <w:t xml:space="preserve"> </w:t>
+        <w:t xml:space="preserve">Übersicht Product </w:t>
       </w:r>
       <w:r>
         <w:rPr>
@@ -5112,21 +4859,7 @@
         <w:rPr>
           <w:bCs/>
         </w:rPr>
-        <w:t xml:space="preserve">für </w:t>
-      </w:r>
-      <w:proofErr w:type="spellStart"/>
-      <w:r>
-        <w:rPr>
-          <w:bCs/>
-        </w:rPr>
-        <w:t>InnoLab</w:t>
-      </w:r>
-      <w:proofErr w:type="spellEnd"/>
-      <w:r>
-        <w:rPr>
-          <w:bCs/>
-        </w:rPr>
-        <w:t xml:space="preserve"> 3</w:t>
+        <w:t>für InnoLab 3</w:t>
       </w:r>
       <w:r>
         <w:rPr>
@@ -5622,31 +5355,7 @@
                 <w:szCs w:val="20"/>
                 <w:shd w:val="clear" w:color="auto" w:fill="FFFFFF"/>
               </w:rPr>
-              <w:t xml:space="preserve">Labels sind gut sichtbar und heben sich vom Hintergrund ab. Labels sind in VR aus verschiedenen Perspektiven lesbar. Das UI-Design entspricht dem einheitlichen Look &amp; </w:t>
-            </w:r>
-            <w:proofErr w:type="spellStart"/>
-            <w:r>
-              <w:rPr>
-                <w:rStyle w:val="normaltextrun"/>
-                <w:rFonts w:asciiTheme="minorHAnsi" w:hAnsiTheme="minorHAnsi" w:cstheme="minorHAnsi"/>
-                <w:color w:val="000000"/>
-                <w:sz w:val="20"/>
-                <w:szCs w:val="20"/>
-                <w:shd w:val="clear" w:color="auto" w:fill="FFFFFF"/>
-              </w:rPr>
-              <w:t>Feel</w:t>
-            </w:r>
-            <w:proofErr w:type="spellEnd"/>
-            <w:r>
-              <w:rPr>
-                <w:rStyle w:val="normaltextrun"/>
-                <w:rFonts w:asciiTheme="minorHAnsi" w:hAnsiTheme="minorHAnsi" w:cstheme="minorHAnsi"/>
-                <w:color w:val="000000"/>
-                <w:sz w:val="20"/>
-                <w:szCs w:val="20"/>
-                <w:shd w:val="clear" w:color="auto" w:fill="FFFFFF"/>
-              </w:rPr>
-              <w:t xml:space="preserve"> der Anwendung. Labels beeinträchtigen nicht die Sicht auf das Herzmodell.</w:t>
+              <w:t>Labels sind gut sichtbar und heben sich vom Hintergrund ab. Labels sind in VR aus verschiedenen Perspektiven lesbar. Das UI-Design entspricht dem einheitlichen Look &amp; Feel der Anwendung. Labels beeinträchtigen nicht die Sicht auf das Herzmodell.</w:t>
             </w:r>
           </w:p>
         </w:tc>
@@ -5767,31 +5476,7 @@
                 <w:szCs w:val="20"/>
                 <w:shd w:val="clear" w:color="auto" w:fill="FFFFFF"/>
               </w:rPr>
-              <w:t xml:space="preserve">Labels sind korrekt mit den jeweiligen Herzkomponenten verknüpft. Änderungen (z. B. Zoom, Rotation) werden berücksichtigt und Labels bleiben korrekt positioniert. Fehlerfälle (fehlende Daten) werden sinnvoll behandelt (z. B. kein Label </w:t>
-            </w:r>
-            <w:proofErr w:type="gramStart"/>
-            <w:r>
-              <w:rPr>
-                <w:rStyle w:val="normaltextrun"/>
-                <w:rFonts w:asciiTheme="minorHAnsi" w:hAnsiTheme="minorHAnsi" w:cstheme="minorHAnsi"/>
-                <w:color w:val="000000"/>
-                <w:sz w:val="20"/>
-                <w:szCs w:val="20"/>
-                <w:shd w:val="clear" w:color="auto" w:fill="FFFFFF"/>
-              </w:rPr>
-              <w:t>statt falsches Label</w:t>
-            </w:r>
-            <w:proofErr w:type="gramEnd"/>
-            <w:r>
-              <w:rPr>
-                <w:rStyle w:val="normaltextrun"/>
-                <w:rFonts w:asciiTheme="minorHAnsi" w:hAnsiTheme="minorHAnsi" w:cstheme="minorHAnsi"/>
-                <w:color w:val="000000"/>
-                <w:sz w:val="20"/>
-                <w:szCs w:val="20"/>
-                <w:shd w:val="clear" w:color="auto" w:fill="FFFFFF"/>
-              </w:rPr>
-              <w:t>).</w:t>
+              <w:t>Labels sind korrekt mit den jeweiligen Herzkomponenten verknüpft. Änderungen (z. B. Zoom, Rotation) werden berücksichtigt und Labels bleiben korrekt positioniert. Fehlerfälle (fehlende Daten) werden sinnvoll behandelt (z. B. kein Label statt falsches Label).</w:t>
             </w:r>
           </w:p>
         </w:tc>
@@ -6427,21 +6112,8 @@
                 <w:szCs w:val="20"/>
                 <w:lang w:val="en-US"/>
               </w:rPr>
-              <w:t xml:space="preserve">Difficulty Level für die </w:t>
+              <w:t>Difficulty Level für die Quizes</w:t>
             </w:r>
-            <w:proofErr w:type="spellStart"/>
-            <w:r>
-              <w:rPr>
-                <w:rStyle w:val="normaltextrun"/>
-                <w:rFonts w:asciiTheme="minorHAnsi" w:hAnsiTheme="minorHAnsi" w:cstheme="minorHAnsi"/>
-                <w:color w:val="000000"/>
-                <w:sz w:val="20"/>
-                <w:szCs w:val="20"/>
-                <w:lang w:val="en-US"/>
-              </w:rPr>
-              <w:t>Quizes</w:t>
-            </w:r>
-            <w:proofErr w:type="spellEnd"/>
           </w:p>
         </w:tc>
         <w:tc>
@@ -6551,7 +6223,6 @@
                 <w:szCs w:val="20"/>
               </w:rPr>
             </w:pPr>
-            <w:proofErr w:type="spellStart"/>
             <w:r>
               <w:rPr>
                 <w:rStyle w:val="normaltextrun"/>
@@ -6560,18 +6231,7 @@
                 <w:sz w:val="20"/>
                 <w:szCs w:val="20"/>
               </w:rPr>
-              <w:t>Testing</w:t>
-            </w:r>
-            <w:proofErr w:type="spellEnd"/>
-            <w:r>
-              <w:rPr>
-                <w:rStyle w:val="normaltextrun"/>
-                <w:rFonts w:asciiTheme="minorHAnsi" w:hAnsiTheme="minorHAnsi" w:cstheme="minorHAnsi"/>
-                <w:color w:val="000000"/>
-                <w:sz w:val="20"/>
-                <w:szCs w:val="20"/>
-              </w:rPr>
-              <w:t xml:space="preserve"> + Bugfixing Quiz</w:t>
+              <w:t>Testing + Bugfixing Quiz</w:t>
             </w:r>
           </w:p>
         </w:tc>
@@ -6785,29 +6445,7 @@
                 <w:sz w:val="20"/>
                 <w:szCs w:val="20"/>
               </w:rPr>
-              <w:t xml:space="preserve">Hotspot </w:t>
-            </w:r>
-            <w:proofErr w:type="gramStart"/>
-            <w:r>
-              <w:rPr>
-                <w:rStyle w:val="normaltextrun"/>
-                <w:rFonts w:asciiTheme="minorHAnsi" w:hAnsiTheme="minorHAnsi" w:cstheme="minorHAnsi"/>
-                <w:color w:val="000000"/>
-                <w:sz w:val="20"/>
-                <w:szCs w:val="20"/>
-              </w:rPr>
-              <w:t>Quiz(</w:t>
-            </w:r>
-            <w:proofErr w:type="gramEnd"/>
-            <w:r>
-              <w:rPr>
-                <w:rStyle w:val="normaltextrun"/>
-                <w:rFonts w:asciiTheme="minorHAnsi" w:hAnsiTheme="minorHAnsi" w:cstheme="minorHAnsi"/>
-                <w:color w:val="000000"/>
-                <w:sz w:val="20"/>
-                <w:szCs w:val="20"/>
-              </w:rPr>
-              <w:t>Struktur antippen) implementieren</w:t>
+              <w:t>Hotspot Quiz(Struktur antippen) implementieren</w:t>
             </w:r>
           </w:p>
         </w:tc>
@@ -7054,21 +6692,8 @@
                 <w:szCs w:val="20"/>
                 <w:shd w:val="clear" w:color="auto" w:fill="FFFFFF"/>
               </w:rPr>
-              <w:t xml:space="preserve">White/Black Box </w:t>
+              <w:t>White/Black Box Testing</w:t>
             </w:r>
-            <w:proofErr w:type="spellStart"/>
-            <w:r>
-              <w:rPr>
-                <w:rStyle w:val="normaltextrun"/>
-                <w:rFonts w:asciiTheme="minorHAnsi" w:hAnsiTheme="minorHAnsi" w:cstheme="minorHAnsi"/>
-                <w:color w:val="000000"/>
-                <w:sz w:val="20"/>
-                <w:szCs w:val="20"/>
-                <w:shd w:val="clear" w:color="auto" w:fill="FFFFFF"/>
-              </w:rPr>
-              <w:t>Testing</w:t>
-            </w:r>
-            <w:proofErr w:type="spellEnd"/>
           </w:p>
         </w:tc>
         <w:tc>
@@ -7318,31 +6943,7 @@
                 <w:szCs w:val="20"/>
                 <w:shd w:val="clear" w:color="auto" w:fill="FFFFFF"/>
               </w:rPr>
-              <w:t>Als Benutzer möchte ich eine realistische Lernumgebung betreten können, damit ich mich im VR-</w:t>
-            </w:r>
-            <w:proofErr w:type="spellStart"/>
-            <w:r>
-              <w:rPr>
-                <w:rStyle w:val="normaltextrun"/>
-                <w:rFonts w:asciiTheme="minorHAnsi" w:hAnsiTheme="minorHAnsi" w:cstheme="minorHAnsi"/>
-                <w:color w:val="000000"/>
-                <w:sz w:val="20"/>
-                <w:szCs w:val="20"/>
-                <w:shd w:val="clear" w:color="auto" w:fill="FFFFFF"/>
-              </w:rPr>
-              <w:t>Lerntool</w:t>
-            </w:r>
-            <w:proofErr w:type="spellEnd"/>
-            <w:r>
-              <w:rPr>
-                <w:rStyle w:val="normaltextrun"/>
-                <w:rFonts w:asciiTheme="minorHAnsi" w:hAnsiTheme="minorHAnsi" w:cstheme="minorHAnsi"/>
-                <w:color w:val="000000"/>
-                <w:sz w:val="20"/>
-                <w:szCs w:val="20"/>
-                <w:shd w:val="clear" w:color="auto" w:fill="FFFFFF"/>
-              </w:rPr>
-              <w:t xml:space="preserve"> orientieren und </w:t>
+              <w:t xml:space="preserve">Als Benutzer möchte ich eine realistische Lernumgebung betreten können, damit ich mich im VR-Lerntool orientieren und </w:t>
             </w:r>
             <w:r>
               <w:rPr>
@@ -7413,15 +7014,7 @@
         <w:fldChar w:fldCharType="end"/>
       </w:r>
       <w:r>
-        <w:t xml:space="preserve">: </w:t>
-      </w:r>
-      <w:proofErr w:type="spellStart"/>
-      <w:r>
-        <w:t>Epics</w:t>
-      </w:r>
-      <w:proofErr w:type="spellEnd"/>
-      <w:r>
-        <w:t xml:space="preserve"> und User Stories</w:t>
+        <w:t>: Epics und User Stories</w:t>
       </w:r>
       <w:bookmarkEnd w:id="13"/>
       <w:bookmarkEnd w:id="14"/>
@@ -7464,15 +7057,7 @@
         <w:jc w:val="both"/>
       </w:pPr>
       <w:r>
-        <w:t xml:space="preserve">In unserem Projekt haben wir die </w:t>
-      </w:r>
-      <w:proofErr w:type="spellStart"/>
-      <w:r>
-        <w:t>Dagopert</w:t>
-      </w:r>
-      <w:proofErr w:type="spellEnd"/>
-      <w:r>
-        <w:t>-Methode zur Aufwandsschätzung angewendet, um eine präzisere Einschätzung der benötigten Ressourcen für die verschiedenen Aufgabenbereiche zu erhalten. Diese Methode kombiniert die Delphi-Methode mit der PERT-Analyse und ermöglicht es, durch iterative Befragungsrunden und die Berücksichtigung optimistischer, realistischer und pessimistischer Schätzwerte eine fundierte Aufwandsschätzung zu erzielen.</w:t>
+        <w:t>In unserem Projekt haben wir die Dagopert-Methode zur Aufwandsschätzung angewendet, um eine präzisere Einschätzung der benötigten Ressourcen für die verschiedenen Aufgabenbereiche zu erhalten. Diese Methode kombiniert die Delphi-Methode mit der PERT-Analyse und ermöglicht es, durch iterative Befragungsrunden und die Berücksichtigung optimistischer, realistischer und pessimistischer Schätzwerte eine fundierte Aufwandsschätzung zu erzielen.</w:t>
       </w:r>
     </w:p>
     <w:p>
@@ -7487,15 +7072,7 @@
         <w:jc w:val="both"/>
       </w:pPr>
       <w:r>
-        <w:t xml:space="preserve">Zunächst haben wir die verschiedenen Aufgabenbereiche aus unserem </w:t>
-      </w:r>
-      <w:proofErr w:type="spellStart"/>
-      <w:r>
-        <w:t>Product</w:t>
-      </w:r>
-      <w:proofErr w:type="spellEnd"/>
-      <w:r>
-        <w:t xml:space="preserve"> Backlog definiert, die für die Umsetzung unseres Projekts relevant sind. Dazu gehörten unter anderem die Implementierung von Labels für das Herzmodell (Recherche, UI-Design, Logik, Interaktionsmöglichkeiten) sowie die Entwicklung verschiedener Quizformate mit Trainings- und Bewertungsfunktionen. Für jede dieser Aufgaben wurden verschiedene Backlog-Items definiert und eine optimistische, realistische und pessimistische Schätzung von den Teammitgliedern abgegeben. Dies ermöglichte eine differenzierte Betrachtung potenzieller Herausforderungen und Risiken.</w:t>
+        <w:t>Zunächst haben wir die verschiedenen Aufgabenbereiche aus unserem Product Backlog definiert, die für die Umsetzung unseres Projekts relevant sind. Dazu gehörten unter anderem die Implementierung von Labels für das Herzmodell (Recherche, UI-Design, Logik, Interaktionsmöglichkeiten) sowie die Entwicklung verschiedener Quizformate mit Trainings- und Bewertungsfunktionen. Für jede dieser Aufgaben wurden verschiedene Backlog-Items definiert und eine optimistische, realistische und pessimistische Schätzung von den Teammitgliedern abgegeben. Dies ermöglichte eine differenzierte Betrachtung potenzieller Herausforderungen und Risiken.</w:t>
       </w:r>
     </w:p>
     <w:p>
@@ -7513,15 +7090,7 @@
         </w:rPr>
       </w:pPr>
       <w:r>
-        <w:t>In der ersten Schätzrunde haben alle Teammitglieder unabhängig voneinander ihre Einschätzungen abgegeben. Diese Werte wurden anschließend anonym zusammengeführt und mithilfe der PERT-Formel ausgewertet. Nach der ersten Analyse haben wir die Ergebnisse in der Gruppe diskutiert und Anpassungen vorgenommen. Besonders herausfordernd erwiesen sich Aufgaben, die bereits im dritten Semester (</w:t>
-      </w:r>
-      <w:proofErr w:type="spellStart"/>
-      <w:r>
-        <w:t>InnoLab</w:t>
-      </w:r>
-      <w:proofErr w:type="spellEnd"/>
-      <w:r>
-        <w:t xml:space="preserve"> 1) Probleme verursachten, wie etwa die Segmentierung der DICOM-Daten oder die Integration von VR-Interaktionen. Die höchsten Aufwandswerte wurden insbesondere für die dynamische Behandlung von Labels (korrekte Verknüpfung mit Herzkomponenten, Ein-/Ausblenden in Echtzeit) sowie für das Hotspot-Quiz geschätzt, da diese Funktionen sowohl komplexe Interaktionslogik als auch präzise Abstimmung mit den 3D-Modellen erfordern. Ebenso wurde die Erweiterung der Labels mit zusätzlichen Informationen als aufwendig eingeschätzt, da hierbei nicht nur technische Aspekte, sondern auch die inhaltliche Aufbereitung medizinischer Informationen berücksichtigt werden müssen.</w:t>
+        <w:t>In der ersten Schätzrunde haben alle Teammitglieder unabhängig voneinander ihre Einschätzungen abgegeben. Diese Werte wurden anschließend anonym zusammengeführt und mithilfe der PERT-Formel ausgewertet. Nach der ersten Analyse haben wir die Ergebnisse in der Gruppe diskutiert und Anpassungen vorgenommen. Besonders herausfordernd erwiesen sich Aufgaben, die bereits im dritten Semester (InnoLab 1) Probleme verursachten, wie etwa die Segmentierung der DICOM-Daten oder die Integration von VR-Interaktionen. Die höchsten Aufwandswerte wurden insbesondere für die dynamische Behandlung von Labels (korrekte Verknüpfung mit Herzkomponenten, Ein-/Ausblenden in Echtzeit) sowie für das Hotspot-Quiz geschätzt, da diese Funktionen sowohl komplexe Interaktionslogik als auch präzise Abstimmung mit den 3D-Modellen erfordern. Ebenso wurde die Erweiterung der Labels mit zusätzlichen Informationen als aufwendig eingeschätzt, da hierbei nicht nur technische Aspekte, sondern auch die inhaltliche Aufbereitung medizinischer Informationen berücksichtigt werden müssen.</w:t>
       </w:r>
     </w:p>
     <w:p>
@@ -7536,15 +7105,7 @@
         <w:jc w:val="both"/>
       </w:pPr>
       <w:r>
-        <w:t xml:space="preserve">Durch die iterative Anwendung der </w:t>
-      </w:r>
-      <w:proofErr w:type="spellStart"/>
-      <w:r>
-        <w:t>Dagopert</w:t>
-      </w:r>
-      <w:proofErr w:type="spellEnd"/>
-      <w:r>
-        <w:t xml:space="preserve">-Methode konnten wir in mehreren Schätzrunden zu realistischeren Aufwandseinschätzungen gelangen. Dabei wurden große Abweichungen zwischen optimistischen und pessimistischen Schätzungen weiter eingegrenzt. Das verwendete Excel-Dokument mit den gesammelten Schätzwerten und Berechnungen ist als Referenz für die zukünftige Projektplanung hinterlegt: </w:t>
+        <w:t xml:space="preserve">Durch die iterative Anwendung der Dagopert-Methode konnten wir in mehreren Schätzrunden zu realistischeren Aufwandseinschätzungen gelangen. Dabei wurden große Abweichungen zwischen optimistischen und pessimistischen Schätzungen weiter eingegrenzt. Das verwendete Excel-Dokument mit den gesammelten Schätzwerten und Berechnungen ist als Referenz für die zukünftige Projektplanung hinterlegt: </w:t>
       </w:r>
       <w:r>
         <w:t>Die Ergebnisse liegen dem Dokument als Anhang bei.</w:t>
@@ -7713,23 +7274,16 @@
       <w:pPr>
         <w:pStyle w:val="NormalText"/>
         <w:jc w:val="both"/>
-      </w:pPr>
-      <w:r>
-        <w:t xml:space="preserve">08.09.2025 – 17.09.2025 </w:t>
-      </w:r>
-      <w:proofErr w:type="spellStart"/>
-      <w:r>
-        <w:t>Ausleihe</w:t>
-      </w:r>
-      <w:proofErr w:type="spellEnd"/>
-      <w:r>
-        <w:t xml:space="preserve"> VR-</w:t>
-      </w:r>
-      <w:proofErr w:type="spellStart"/>
-      <w:r>
-        <w:t>Brillen</w:t>
-      </w:r>
-      <w:proofErr w:type="spellEnd"/>
+        <w:rPr>
+          <w:lang w:val="de-AT"/>
+        </w:rPr>
+      </w:pPr>
+      <w:r>
+        <w:rPr>
+          <w:lang w:val="de-AT"/>
+        </w:rPr>
+        <w:t>08.09.2025 – 17.09.2025 Ausleihe VR-Brillen</w:t>
+      </w:r>
     </w:p>
     <w:p>
       <w:pPr>
@@ -7755,7 +7309,19 @@
         <w:rPr>
           <w:color w:val="auto"/>
         </w:rPr>
-        <w:t xml:space="preserve"> Abholung erfolgte am 11.09.2025. Rückgabe wurde für das Ende des 5. Semesters vereinbart.</w:t>
+        <w:t xml:space="preserve"> Abholung erfolgte am 11.09.2025.</w:t>
+      </w:r>
+      <w:r>
+        <w:rPr>
+          <w:color w:val="auto"/>
+        </w:rPr>
+        <w:t xml:space="preserve"> Die</w:t>
+      </w:r>
+      <w:r>
+        <w:rPr>
+          <w:color w:val="auto"/>
+        </w:rPr>
+        <w:t xml:space="preserve"> Rückgabe wurde für das Ende des 5. Semesters vereinbart.</w:t>
       </w:r>
     </w:p>
     <w:p>
@@ -7800,8 +7366,14 @@
       <w:pPr>
         <w:pStyle w:val="NormalText"/>
         <w:jc w:val="both"/>
-      </w:pPr>
-      <w:r>
+        <w:rPr>
+          <w:lang w:val="de-AT"/>
+        </w:rPr>
+      </w:pPr>
+      <w:r>
+        <w:rPr>
+          <w:lang w:val="de-AT"/>
+        </w:rPr>
         <w:t>24.09.2025 Internes Meeting Brainstorming Product Backlog</w:t>
       </w:r>
     </w:p>
@@ -7829,35 +7401,7 @@
         <w:rPr>
           <w:color w:val="auto"/>
         </w:rPr>
-        <w:t xml:space="preserve">, um die Ziele für </w:t>
-      </w:r>
-      <w:proofErr w:type="spellStart"/>
-      <w:r>
-        <w:rPr>
-          <w:color w:val="auto"/>
-        </w:rPr>
-        <w:t>InnoLab</w:t>
-      </w:r>
-      <w:proofErr w:type="spellEnd"/>
-      <w:r>
-        <w:rPr>
-          <w:color w:val="auto"/>
-        </w:rPr>
-        <w:t xml:space="preserve"> 3 festzulegen. In diesem Rahmen tauschten wir Ideen aus und hielten diese als Backlog Items in </w:t>
-      </w:r>
-      <w:proofErr w:type="spellStart"/>
-      <w:r>
-        <w:rPr>
-          <w:color w:val="auto"/>
-        </w:rPr>
-        <w:t>Trello</w:t>
-      </w:r>
-      <w:proofErr w:type="spellEnd"/>
-      <w:r>
-        <w:rPr>
-          <w:color w:val="auto"/>
-        </w:rPr>
-        <w:t xml:space="preserve"> fest. Der Fokus lag auf einem freien Brainstorming: möglichst viele Ideen sammeln, ohne diese direkt zu bewerten oder den Arbeitsaufwand einzuschätzen. Ziel war es, zunächst ein breites Spektrum an Möglichkeiten zu entwickeln.</w:t>
+        <w:t>, um die Ziele für InnoLab 3 festzulegen. In diesem Rahmen tauschten wir Ideen aus und hielten diese als Backlog Items in Trello fest. Der Fokus lag auf einem freien Brainstorming: möglichst viele Ideen sammeln, ohne diese direkt zu bewerten oder den Arbeitsaufwand einzuschätzen. Ziel war es, zunächst ein breites Spektrum an Möglichkeiten zu entwickeln.</w:t>
       </w:r>
       <w:r>
         <w:rPr>
@@ -7944,69 +7488,79 @@
         <w:rPr>
           <w:color w:val="auto"/>
         </w:rPr>
-        <w:t xml:space="preserve">mit der Zeitabschätzung beschäftigt der Backlog Items. </w:t>
+        <w:t>mit der Zeitabschätzung der Backlog Items</w:t>
       </w:r>
       <w:r>
         <w:rPr>
           <w:color w:val="auto"/>
         </w:rPr>
+        <w:t xml:space="preserve"> </w:t>
+      </w:r>
+      <w:r>
+        <w:rPr>
+          <w:color w:val="auto"/>
+        </w:rPr>
+        <w:t>beschäftigt</w:t>
+      </w:r>
+      <w:r>
+        <w:rPr>
+          <w:color w:val="auto"/>
+        </w:rPr>
+        <w:t xml:space="preserve">. </w:t>
+      </w:r>
+      <w:r>
+        <w:rPr>
+          <w:color w:val="auto"/>
+        </w:rPr>
         <w:t xml:space="preserve">Dafür wurde, wie bereits im vorherigen Semester, die </w:t>
       </w:r>
-      <w:proofErr w:type="spellStart"/>
       <w:r>
         <w:rPr>
           <w:color w:val="auto"/>
         </w:rPr>
-        <w:t>DAGoPERT</w:t>
-      </w:r>
-      <w:proofErr w:type="spellEnd"/>
+        <w:t>DAGoPERT-Methode</w:t>
+      </w:r>
       <w:r>
         <w:rPr>
           <w:color w:val="auto"/>
         </w:rPr>
-        <w:t>-Methode</w:t>
+        <w:t xml:space="preserve"> angewendet. Jedes Teammitglied erstellte dabei eine </w:t>
       </w:r>
       <w:r>
         <w:rPr>
           <w:color w:val="auto"/>
         </w:rPr>
-        <w:t xml:space="preserve"> angewendet. Jedes Teammitglied erstellte dabei eine </w:t>
+        <w:t>optimistische, realistische und pessimistische Schätzung</w:t>
       </w:r>
       <w:r>
         <w:rPr>
           <w:color w:val="auto"/>
         </w:rPr>
-        <w:t>optimistische, realistische und pessimistische Schätzung</w:t>
+        <w:t xml:space="preserve"> des Zeitaufwands. Anschließend wurden die Ergebnisse verglichen.</w:t>
       </w:r>
       <w:r>
         <w:rPr>
           <w:color w:val="auto"/>
         </w:rPr>
-        <w:t xml:space="preserve"> des Zeitaufwands. Anschließend wurden die Ergebnisse verglichen.</w:t>
+        <w:t xml:space="preserve"> Wir haben </w:t>
       </w:r>
       <w:r>
         <w:rPr>
           <w:color w:val="auto"/>
         </w:rPr>
-        <w:t xml:space="preserve"> Wir haben </w:t>
+        <w:t>besonderen</w:t>
       </w:r>
       <w:r>
         <w:rPr>
           <w:color w:val="auto"/>
         </w:rPr>
-        <w:t>besonderen</w:t>
+        <w:t xml:space="preserve"> Wert daraufgelegt, unsere Überlegungen zu diskutieren. </w:t>
       </w:r>
       <w:r>
         <w:rPr>
           <w:color w:val="auto"/>
         </w:rPr>
-        <w:t xml:space="preserve"> Wert daraufgelegt, unsere Überlegungen zu diskutieren. </w:t>
-      </w:r>
-      <w:r>
-        <w:rPr>
-          <w:color w:val="auto"/>
-        </w:rPr>
-        <w:t xml:space="preserve">Dadurch konnten wir nicht nur die Schätzungen besser begründen, sondern auch bereits über mögliche Umsetzungsansätze sprechen und </w:t>
+        <w:t xml:space="preserve">Dadurch konnten wir nicht nur die Schätzungen besser begründen, sondern auch über mögliche Umsetzungsansätze sprechen und </w:t>
       </w:r>
       <w:r>
         <w:rPr>
@@ -8050,19 +7604,11 @@
         </w:rPr>
         <w:t xml:space="preserve">Vorbereitung der </w:t>
       </w:r>
-      <w:proofErr w:type="spellStart"/>
-      <w:r>
-        <w:rPr>
-          <w:lang w:val="de-AT"/>
-        </w:rPr>
-        <w:t>Pre</w:t>
-      </w:r>
-      <w:proofErr w:type="spellEnd"/>
-      <w:r>
-        <w:rPr>
-          <w:lang w:val="de-AT"/>
-        </w:rPr>
-        <w:t>-Project Phase Abgabe</w:t>
+      <w:r>
+        <w:rPr>
+          <w:lang w:val="de-AT"/>
+        </w:rPr>
+        <w:t>Pre-Project Phase Abgabe</w:t>
       </w:r>
     </w:p>
     <w:p>
@@ -8077,42 +7623,86 @@
         <w:rPr>
           <w:color w:val="auto"/>
         </w:rPr>
-        <w:t xml:space="preserve">Das Project Diary wurde für die Abgabe der </w:t>
-      </w:r>
-      <w:proofErr w:type="spellStart"/>
+        <w:t>Das Project Diary wurde für die Abgabe der Pre-Project Phase vorbereitet. Als Grundlage diente der Grundstein aus InnoLab 2, der für das aktuelle Semester angepasst wurde. Zudem wurden die Erkenntnisse aus dem letzten Meeting ergänzt</w:t>
+      </w:r>
       <w:r>
         <w:rPr>
           <w:color w:val="auto"/>
         </w:rPr>
-        <w:t>Pre</w:t>
-      </w:r>
-      <w:proofErr w:type="spellEnd"/>
-      <w:r>
+        <w:t>.</w:t>
+      </w:r>
+    </w:p>
+    <w:p>
+      <w:pPr>
+        <w:pStyle w:val="fhtwFlietext03Arial"/>
+        <w:jc w:val="both"/>
         <w:rPr>
           <w:color w:val="auto"/>
         </w:rPr>
-        <w:t xml:space="preserve">-Project Phase vorbereitet. Als Grundlage diente der Grundstein aus </w:t>
-      </w:r>
-      <w:proofErr w:type="spellStart"/>
-      <w:r>
-        <w:rPr>
-          <w:color w:val="auto"/>
-        </w:rPr>
-        <w:t>InnoLab</w:t>
-      </w:r>
-      <w:proofErr w:type="spellEnd"/>
-      <w:r>
-        <w:rPr>
-          <w:color w:val="auto"/>
-        </w:rPr>
-        <w:t xml:space="preserve"> 2, der für das aktuelle Semester angepasst wurde. Zudem wurden die Erkenntnisse aus dem letzten Meeting ergänzt</w:t>
-      </w:r>
-      <w:r>
-        <w:rPr>
-          <w:color w:val="auto"/>
-        </w:rPr>
-        <w:t>.</w:t>
-      </w:r>
+      </w:pPr>
+    </w:p>
+    <w:p>
+      <w:pPr>
+        <w:pStyle w:val="NormalText"/>
+        <w:jc w:val="both"/>
+        <w:rPr>
+          <w:lang w:val="de-AT"/>
+        </w:rPr>
+      </w:pPr>
+      <w:r>
+        <w:rPr>
+          <w:lang w:val="de-AT"/>
+        </w:rPr>
+        <w:t>01.10.2025 – 1</w:t>
+      </w:r>
+      <w:r>
+        <w:rPr>
+          <w:lang w:val="de-AT"/>
+        </w:rPr>
+        <w:t>4</w:t>
+      </w:r>
+      <w:r>
+        <w:rPr>
+          <w:lang w:val="de-AT"/>
+        </w:rPr>
+        <w:t>.10.2025</w:t>
+      </w:r>
+      <w:r>
+        <w:rPr>
+          <w:lang w:val="de-AT"/>
+        </w:rPr>
+        <w:t xml:space="preserve"> Sprint 1</w:t>
+      </w:r>
+    </w:p>
+    <w:p>
+      <w:pPr>
+        <w:pStyle w:val="NormalText"/>
+        <w:jc w:val="both"/>
+        <w:rPr>
+          <w:lang w:val="de-AT"/>
+        </w:rPr>
+      </w:pPr>
+      <w:r>
+        <w:rPr>
+          <w:lang w:val="de-AT"/>
+        </w:rPr>
+        <w:t>06.10.2025</w:t>
+      </w:r>
+      <w:r>
+        <w:rPr>
+          <w:lang w:val="de-AT"/>
+        </w:rPr>
+        <w:t xml:space="preserve"> KickOff</w:t>
+      </w:r>
+    </w:p>
+    <w:p>
+      <w:pPr>
+        <w:pStyle w:val="NormalText"/>
+        <w:jc w:val="both"/>
+        <w:rPr>
+          <w:lang w:val="de-AT"/>
+        </w:rPr>
+      </w:pPr>
     </w:p>
     <w:p>
       <w:pPr>
@@ -8159,7 +7749,6 @@
           <w:docPartUnique/>
         </w:docPartObj>
       </w:sdtPr>
-      <w:sdtEndPr/>
       <w:sdtContent>
         <w:p>
           <w:pPr>
@@ -8174,7 +7763,6 @@
             <w:id w:val="111145805"/>
             <w:bibliography/>
           </w:sdtPr>
-          <w:sdtEndPr/>
           <w:sdtContent>
             <w:p>
               <w:pPr>
@@ -9278,16 +8866,8 @@
         <w:rPr>
           <w:lang w:val="de-AT" w:eastAsia="de-AT"/>
         </w:rPr>
-        <w:t xml:space="preserve">Excel Zeitabschätzung </w:t>
-      </w:r>
-      <w:proofErr w:type="spellStart"/>
-      <w:r>
-        <w:rPr>
-          <w:lang w:val="de-AT" w:eastAsia="de-AT"/>
-        </w:rPr>
-        <w:t>DAGoPERT</w:t>
-      </w:r>
-      <w:proofErr w:type="spellEnd"/>
+        <w:t>Excel Zeitabschätzung DAGoPERT</w:t>
+      </w:r>
     </w:p>
     <w:sectPr>
       <w:pgSz w:w="11910" w:h="16840"/>
@@ -9338,7 +8918,6 @@
         <w:docPartUnique/>
       </w:docPartObj>
     </w:sdtPr>
-    <w:sdtEndPr/>
     <w:sdtContent>
       <w:p>
         <w:pPr>
@@ -11578,6 +11157,7 @@
   <w:style w:type="character" w:default="1" w:styleId="Absatz-Standardschriftart">
     <w:name w:val="Default Paragraph Font"/>
     <w:uiPriority w:val="1"/>
+    <w:semiHidden/>
     <w:unhideWhenUsed/>
   </w:style>
   <w:style w:type="table" w:default="1" w:styleId="NormaleTabelle">
@@ -12692,12 +12272,6 @@
 </file>
 
 <file path=customXml/item1.xml><?xml version="1.0" encoding="utf-8"?>
-<p:properties xmlns:p="http://schemas.microsoft.com/office/2006/metadata/properties" xmlns:xsi="http://www.w3.org/2001/XMLSchema-instance" xmlns:pc="http://schemas.microsoft.com/office/infopath/2007/PartnerControls">
-  <documentManagement/>
-</p:properties>
-</file>
-
-<file path=customXml/item2.xml><?xml version="1.0" encoding="utf-8"?>
 <?mso-contentType ?>
 <FormTemplates xmlns="http://schemas.microsoft.com/sharepoint/v3/contenttype/forms">
   <Display>DocumentLibraryForm</Display>
@@ -12706,224 +12280,13 @@
 </FormTemplates>
 </file>
 
-<file path=customXml/item3.xml><?xml version="1.0" encoding="utf-8"?>
-<ct:contentTypeSchema xmlns:ct="http://schemas.microsoft.com/office/2006/metadata/contentType" xmlns:ma="http://schemas.microsoft.com/office/2006/metadata/properties/metaAttributes" ct:_="" ma:_="" ma:contentTypeName="Dokument" ma:contentTypeID="0x0101004F52E80C53C79B4CA73117611523BB38" ma:contentTypeVersion="14" ma:contentTypeDescription="Ein neues Dokument erstellen." ma:contentTypeScope="" ma:versionID="d45b4e12325e1b56ff354b35df61a102">
-  <xsd:schema xmlns:xsd="http://www.w3.org/2001/XMLSchema" xmlns:xs="http://www.w3.org/2001/XMLSchema" xmlns:p="http://schemas.microsoft.com/office/2006/metadata/properties" xmlns:ns2="5df7da36-8ec4-4f1e-90b2-2c0bb17770d3" xmlns:ns3="59b2513c-5800-434e-b9f8-fa17efc5532a" targetNamespace="http://schemas.microsoft.com/office/2006/metadata/properties" ma:root="true" ma:fieldsID="bc76425a59d8c33e3cca82ee35144b08" ns2:_="" ns3:_="">
-    <xsd:import namespace="5df7da36-8ec4-4f1e-90b2-2c0bb17770d3"/>
-    <xsd:import namespace="59b2513c-5800-434e-b9f8-fa17efc5532a"/>
-    <xsd:element name="properties">
-      <xsd:complexType>
-        <xsd:sequence>
-          <xsd:element name="documentManagement">
-            <xsd:complexType>
-              <xsd:all>
-                <xsd:element ref="ns2:MediaServiceMetadata" minOccurs="0"/>
-                <xsd:element ref="ns2:MediaServiceFastMetadata" minOccurs="0"/>
-                <xsd:element ref="ns2:MediaServiceAutoTags" minOccurs="0"/>
-                <xsd:element ref="ns2:MediaServiceGenerationTime" minOccurs="0"/>
-                <xsd:element ref="ns2:MediaServiceEventHashCode" minOccurs="0"/>
-                <xsd:element ref="ns2:MediaServiceDateTaken" minOccurs="0"/>
-                <xsd:element ref="ns2:MediaServiceOCR" minOccurs="0"/>
-                <xsd:element ref="ns2:MediaServiceLocation" minOccurs="0"/>
-                <xsd:element ref="ns2:MediaServiceAutoKeyPoints" minOccurs="0"/>
-                <xsd:element ref="ns2:MediaServiceKeyPoints" minOccurs="0"/>
-                <xsd:element ref="ns3:SharedWithUsers" minOccurs="0"/>
-                <xsd:element ref="ns3:SharedWithDetails" minOccurs="0"/>
-              </xsd:all>
-            </xsd:complexType>
-          </xsd:element>
-        </xsd:sequence>
-      </xsd:complexType>
-    </xsd:element>
-  </xsd:schema>
-  <xsd:schema xmlns:xsd="http://www.w3.org/2001/XMLSchema" xmlns:xs="http://www.w3.org/2001/XMLSchema" xmlns:dms="http://schemas.microsoft.com/office/2006/documentManagement/types" xmlns:pc="http://schemas.microsoft.com/office/infopath/2007/PartnerControls" targetNamespace="5df7da36-8ec4-4f1e-90b2-2c0bb17770d3" elementFormDefault="qualified">
-    <xsd:import namespace="http://schemas.microsoft.com/office/2006/documentManagement/types"/>
-    <xsd:import namespace="http://schemas.microsoft.com/office/infopath/2007/PartnerControls"/>
-    <xsd:element name="MediaServiceMetadata" ma:index="8" nillable="true" ma:displayName="MediaServiceMetadata" ma:hidden="true" ma:internalName="MediaServiceMetadata" ma:readOnly="true">
-      <xsd:simpleType>
-        <xsd:restriction base="dms:Note"/>
-      </xsd:simpleType>
-    </xsd:element>
-    <xsd:element name="MediaServiceFastMetadata" ma:index="9" nillable="true" ma:displayName="MediaServiceFastMetadata" ma:hidden="true" ma:internalName="MediaServiceFastMetadata" ma:readOnly="true">
-      <xsd:simpleType>
-        <xsd:restriction base="dms:Note"/>
-      </xsd:simpleType>
-    </xsd:element>
-    <xsd:element name="MediaServiceAutoTags" ma:index="10" nillable="true" ma:displayName="Tags" ma:internalName="MediaServiceAutoTags" ma:readOnly="true">
-      <xsd:simpleType>
-        <xsd:restriction base="dms:Text"/>
-      </xsd:simpleType>
-    </xsd:element>
-    <xsd:element name="MediaServiceGenerationTime" ma:index="11" nillable="true" ma:displayName="MediaServiceGenerationTime" ma:hidden="true" ma:internalName="MediaServiceGenerationTime" ma:readOnly="true">
-      <xsd:simpleType>
-        <xsd:restriction base="dms:Text"/>
-      </xsd:simpleType>
-    </xsd:element>
-    <xsd:element name="MediaServiceEventHashCode" ma:index="12" nillable="true" ma:displayName="MediaServiceEventHashCode" ma:hidden="true" ma:internalName="MediaServiceEventHashCode" ma:readOnly="true">
-      <xsd:simpleType>
-        <xsd:restriction base="dms:Text"/>
-      </xsd:simpleType>
-    </xsd:element>
-    <xsd:element name="MediaServiceDateTaken" ma:index="13" nillable="true" ma:displayName="MediaServiceDateTaken" ma:hidden="true" ma:internalName="MediaServiceDateTaken" ma:readOnly="true">
-      <xsd:simpleType>
-        <xsd:restriction base="dms:Text"/>
-      </xsd:simpleType>
-    </xsd:element>
-    <xsd:element name="MediaServiceOCR" ma:index="14" nillable="true" ma:displayName="Extracted Text" ma:internalName="MediaServiceOCR" ma:readOnly="true">
-      <xsd:simpleType>
-        <xsd:restriction base="dms:Note">
-          <xsd:maxLength value="255"/>
-        </xsd:restriction>
-      </xsd:simpleType>
-    </xsd:element>
-    <xsd:element name="MediaServiceLocation" ma:index="15" nillable="true" ma:displayName="Location" ma:internalName="MediaServiceLocation" ma:readOnly="true">
-      <xsd:simpleType>
-        <xsd:restriction base="dms:Text"/>
-      </xsd:simpleType>
-    </xsd:element>
-    <xsd:element name="MediaServiceAutoKeyPoints" ma:index="16" nillable="true" ma:displayName="MediaServiceAutoKeyPoints" ma:hidden="true" ma:internalName="MediaServiceAutoKeyPoints" ma:readOnly="true">
-      <xsd:simpleType>
-        <xsd:restriction base="dms:Note"/>
-      </xsd:simpleType>
-    </xsd:element>
-    <xsd:element name="MediaServiceKeyPoints" ma:index="17" nillable="true" ma:displayName="KeyPoints" ma:internalName="MediaServiceKeyPoints" ma:readOnly="true">
-      <xsd:simpleType>
-        <xsd:restriction base="dms:Note">
-          <xsd:maxLength value="255"/>
-        </xsd:restriction>
-      </xsd:simpleType>
-    </xsd:element>
-  </xsd:schema>
-  <xsd:schema xmlns:xsd="http://www.w3.org/2001/XMLSchema" xmlns:xs="http://www.w3.org/2001/XMLSchema" xmlns:dms="http://schemas.microsoft.com/office/2006/documentManagement/types" xmlns:pc="http://schemas.microsoft.com/office/infopath/2007/PartnerControls" targetNamespace="59b2513c-5800-434e-b9f8-fa17efc5532a" elementFormDefault="qualified">
-    <xsd:import namespace="http://schemas.microsoft.com/office/2006/documentManagement/types"/>
-    <xsd:import namespace="http://schemas.microsoft.com/office/infopath/2007/PartnerControls"/>
-    <xsd:element name="SharedWithUsers" ma:index="18" nillable="true" ma:displayName="Freigegeben für" ma:internalName="SharedWithUsers" ma:readOnly="true">
-      <xsd:complexType>
-        <xsd:complexContent>
-          <xsd:extension base="dms:UserMulti">
-            <xsd:sequence>
-              <xsd:element name="UserInfo" minOccurs="0" maxOccurs="unbounded">
-                <xsd:complexType>
-                  <xsd:sequence>
-                    <xsd:element name="DisplayName" type="xsd:string" minOccurs="0"/>
-                    <xsd:element name="AccountId" type="dms:UserId" minOccurs="0" nillable="true"/>
-                    <xsd:element name="AccountType" type="xsd:string" minOccurs="0"/>
-                  </xsd:sequence>
-                </xsd:complexType>
-              </xsd:element>
-            </xsd:sequence>
-          </xsd:extension>
-        </xsd:complexContent>
-      </xsd:complexType>
-    </xsd:element>
-    <xsd:element name="SharedWithDetails" ma:index="19" nillable="true" ma:displayName="Freigegeben für - Details" ma:internalName="SharedWithDetails" ma:readOnly="true">
-      <xsd:simpleType>
-        <xsd:restriction base="dms:Note">
-          <xsd:maxLength value="255"/>
-        </xsd:restriction>
-      </xsd:simpleType>
-    </xsd:element>
-  </xsd:schema>
-  <xsd:schema xmlns="http://schemas.openxmlformats.org/package/2006/metadata/core-properties" xmlns:xsd="http://www.w3.org/2001/XMLSchema" xmlns:xsi="http://www.w3.org/2001/XMLSchema-instance" xmlns:dc="http://purl.org/dc/elements/1.1/" xmlns:dcterms="http://purl.org/dc/terms/" xmlns:odoc="http://schemas.microsoft.com/internal/obd" targetNamespace="http://schemas.openxmlformats.org/package/2006/metadata/core-properties" elementFormDefault="qualified" attributeFormDefault="unqualified" blockDefault="#all">
-    <xsd:import namespace="http://purl.org/dc/elements/1.1/" schemaLocation="http://dublincore.org/schemas/xmls/qdc/2003/04/02/dc.xsd"/>
-    <xsd:import namespace="http://purl.org/dc/terms/" schemaLocation="http://dublincore.org/schemas/xmls/qdc/2003/04/02/dcterms.xsd"/>
-    <xsd:element name="coreProperties" type="CT_coreProperties"/>
-    <xsd:complexType name="CT_coreProperties">
-      <xsd:all>
-        <xsd:element ref="dc:creator" minOccurs="0" maxOccurs="1"/>
-        <xsd:element ref="dcterms:created" minOccurs="0" maxOccurs="1"/>
-        <xsd:element ref="dc:identifier" minOccurs="0" maxOccurs="1"/>
-        <xsd:element name="contentType" minOccurs="0" maxOccurs="1" type="xsd:string" ma:index="0" ma:displayName="Inhaltstyp"/>
-        <xsd:element ref="dc:title" minOccurs="0" maxOccurs="1" ma:index="4" ma:displayName="Titel"/>
-        <xsd:element ref="dc:subject" minOccurs="0" maxOccurs="1"/>
-        <xsd:element ref="dc:description" minOccurs="0" maxOccurs="1"/>
-        <xsd:element name="keywords" minOccurs="0" maxOccurs="1" type="xsd:string"/>
-        <xsd:element ref="dc:language" minOccurs="0" maxOccurs="1"/>
-        <xsd:element name="category" minOccurs="0" maxOccurs="1" type="xsd:string"/>
-        <xsd:element name="version" minOccurs="0" maxOccurs="1" type="xsd:string"/>
-        <xsd:element name="revision" minOccurs="0" maxOccurs="1" type="xsd:string">
-          <xsd:annotation>
-            <xsd:documentation>
-                        This value indicates the number of saves or revisions. The application is responsible for updating this value after each revision.
-                    </xsd:documentation>
-          </xsd:annotation>
-        </xsd:element>
-        <xsd:element name="lastModifiedBy" minOccurs="0" maxOccurs="1" type="xsd:string"/>
-        <xsd:element ref="dcterms:modified" minOccurs="0" maxOccurs="1"/>
-        <xsd:element name="contentStatus" minOccurs="0" maxOccurs="1" type="xsd:string"/>
-      </xsd:all>
-    </xsd:complexType>
-  </xsd:schema>
-  <xs:schema xmlns:pc="http://schemas.microsoft.com/office/infopath/2007/PartnerControls" xmlns:xs="http://www.w3.org/2001/XMLSchema" targetNamespace="http://schemas.microsoft.com/office/infopath/2007/PartnerControls" elementFormDefault="qualified" attributeFormDefault="unqualified">
-    <xs:element name="Person">
-      <xs:complexType>
-        <xs:sequence>
-          <xs:element ref="pc:DisplayName" minOccurs="0"/>
-          <xs:element ref="pc:AccountId" minOccurs="0"/>
-          <xs:element ref="pc:AccountType" minOccurs="0"/>
-        </xs:sequence>
-      </xs:complexType>
-    </xs:element>
-    <xs:element name="DisplayName" type="xs:string"/>
-    <xs:element name="AccountId" type="xs:string"/>
-    <xs:element name="AccountType" type="xs:string"/>
-    <xs:element name="BDCAssociatedEntity">
-      <xs:complexType>
-        <xs:sequence>
-          <xs:element ref="pc:BDCEntity" minOccurs="0" maxOccurs="unbounded"/>
-        </xs:sequence>
-        <xs:attribute ref="pc:EntityNamespace"/>
-        <xs:attribute ref="pc:EntityName"/>
-        <xs:attribute ref="pc:SystemInstanceName"/>
-        <xs:attribute ref="pc:AssociationName"/>
-      </xs:complexType>
-    </xs:element>
-    <xs:attribute name="EntityNamespace" type="xs:string"/>
-    <xs:attribute name="EntityName" type="xs:string"/>
-    <xs:attribute name="SystemInstanceName" type="xs:string"/>
-    <xs:attribute name="AssociationName" type="xs:string"/>
-    <xs:element name="BDCEntity">
-      <xs:complexType>
-        <xs:sequence>
-          <xs:element ref="pc:EntityDisplayName" minOccurs="0"/>
-          <xs:element ref="pc:EntityInstanceReference" minOccurs="0"/>
-          <xs:element ref="pc:EntityId1" minOccurs="0"/>
-          <xs:element ref="pc:EntityId2" minOccurs="0"/>
-          <xs:element ref="pc:EntityId3" minOccurs="0"/>
-          <xs:element ref="pc:EntityId4" minOccurs="0"/>
-          <xs:element ref="pc:EntityId5" minOccurs="0"/>
-        </xs:sequence>
-      </xs:complexType>
-    </xs:element>
-    <xs:element name="EntityDisplayName" type="xs:string"/>
-    <xs:element name="EntityInstanceReference" type="xs:string"/>
-    <xs:element name="EntityId1" type="xs:string"/>
-    <xs:element name="EntityId2" type="xs:string"/>
-    <xs:element name="EntityId3" type="xs:string"/>
-    <xs:element name="EntityId4" type="xs:string"/>
-    <xs:element name="EntityId5" type="xs:string"/>
-    <xs:element name="Terms">
-      <xs:complexType>
-        <xs:sequence>
-          <xs:element ref="pc:TermInfo" minOccurs="0" maxOccurs="unbounded"/>
-        </xs:sequence>
-      </xs:complexType>
-    </xs:element>
-    <xs:element name="TermInfo">
-      <xs:complexType>
-        <xs:sequence>
-          <xs:element ref="pc:TermName" minOccurs="0"/>
-          <xs:element ref="pc:TermId" minOccurs="0"/>
-        </xs:sequence>
-      </xs:complexType>
-    </xs:element>
-    <xs:element name="TermName" type="xs:string"/>
-    <xs:element name="TermId" type="xs:string"/>
-  </xs:schema>
-</ct:contentTypeSchema>
+<file path=customXml/item2.xml><?xml version="1.0" encoding="utf-8"?>
+<p:properties xmlns:p="http://schemas.microsoft.com/office/2006/metadata/properties" xmlns:xsi="http://www.w3.org/2001/XMLSchema-instance" xmlns:pc="http://schemas.microsoft.com/office/infopath/2007/PartnerControls">
+  <documentManagement/>
+</p:properties>
 </file>
 
-<file path=customXml/item4.xml><?xml version="1.0" encoding="utf-8"?>
+<file path=customXml/item3.xml><?xml version="1.0" encoding="utf-8"?>
 <b:Sources xmlns:b="http://schemas.openxmlformats.org/officeDocument/2006/bibliography" xmlns="http://schemas.openxmlformats.org/officeDocument/2006/bibliography" SelectedStyle="\APASixthEditionOfficeOnline.xsl" StyleName="APA" Version="6">
   <b:Source>
     <b:Tag>Uni25</b:Tag>
@@ -13237,24 +12600,224 @@
 </b:Sources>
 </file>
 
-<file path=customXml/itemProps1.xml><?xml version="1.0" encoding="utf-8"?>
-<ds:datastoreItem xmlns:ds="http://schemas.openxmlformats.org/officeDocument/2006/customXml" ds:itemID="{8DBADF4B-CC49-4F3D-9067-BE9D3EDD8170}">
-  <ds:schemaRefs>
-    <ds:schemaRef ds:uri="http://purl.org/dc/terms/"/>
-    <ds:schemaRef ds:uri="http://purl.org/dc/elements/1.1/"/>
-    <ds:schemaRef ds:uri="http://purl.org/dc/dcmitype/"/>
-    <ds:schemaRef ds:uri="http://schemas.microsoft.com/office/2006/metadata/properties"/>
-    <ds:schemaRef ds:uri="http://schemas.openxmlformats.org/package/2006/metadata/core-properties"/>
-    <ds:schemaRef ds:uri="59b2513c-5800-434e-b9f8-fa17efc5532a"/>
-    <ds:schemaRef ds:uri="http://schemas.microsoft.com/office/2006/documentManagement/types"/>
-    <ds:schemaRef ds:uri="5df7da36-8ec4-4f1e-90b2-2c0bb17770d3"/>
-    <ds:schemaRef ds:uri="http://schemas.microsoft.com/office/infopath/2007/PartnerControls"/>
-    <ds:schemaRef ds:uri="http://www.w3.org/XML/1998/namespace"/>
-  </ds:schemaRefs>
-</ds:datastoreItem>
+<file path=customXml/item4.xml><?xml version="1.0" encoding="utf-8"?>
+<ct:contentTypeSchema xmlns:ct="http://schemas.microsoft.com/office/2006/metadata/contentType" xmlns:ma="http://schemas.microsoft.com/office/2006/metadata/properties/metaAttributes" ct:_="" ma:_="" ma:contentTypeName="Dokument" ma:contentTypeID="0x0101004F52E80C53C79B4CA73117611523BB38" ma:contentTypeVersion="14" ma:contentTypeDescription="Ein neues Dokument erstellen." ma:contentTypeScope="" ma:versionID="d45b4e12325e1b56ff354b35df61a102">
+  <xsd:schema xmlns:xsd="http://www.w3.org/2001/XMLSchema" xmlns:xs="http://www.w3.org/2001/XMLSchema" xmlns:p="http://schemas.microsoft.com/office/2006/metadata/properties" xmlns:ns2="5df7da36-8ec4-4f1e-90b2-2c0bb17770d3" xmlns:ns3="59b2513c-5800-434e-b9f8-fa17efc5532a" targetNamespace="http://schemas.microsoft.com/office/2006/metadata/properties" ma:root="true" ma:fieldsID="bc76425a59d8c33e3cca82ee35144b08" ns2:_="" ns3:_="">
+    <xsd:import namespace="5df7da36-8ec4-4f1e-90b2-2c0bb17770d3"/>
+    <xsd:import namespace="59b2513c-5800-434e-b9f8-fa17efc5532a"/>
+    <xsd:element name="properties">
+      <xsd:complexType>
+        <xsd:sequence>
+          <xsd:element name="documentManagement">
+            <xsd:complexType>
+              <xsd:all>
+                <xsd:element ref="ns2:MediaServiceMetadata" minOccurs="0"/>
+                <xsd:element ref="ns2:MediaServiceFastMetadata" minOccurs="0"/>
+                <xsd:element ref="ns2:MediaServiceAutoTags" minOccurs="0"/>
+                <xsd:element ref="ns2:MediaServiceGenerationTime" minOccurs="0"/>
+                <xsd:element ref="ns2:MediaServiceEventHashCode" minOccurs="0"/>
+                <xsd:element ref="ns2:MediaServiceDateTaken" minOccurs="0"/>
+                <xsd:element ref="ns2:MediaServiceOCR" minOccurs="0"/>
+                <xsd:element ref="ns2:MediaServiceLocation" minOccurs="0"/>
+                <xsd:element ref="ns2:MediaServiceAutoKeyPoints" minOccurs="0"/>
+                <xsd:element ref="ns2:MediaServiceKeyPoints" minOccurs="0"/>
+                <xsd:element ref="ns3:SharedWithUsers" minOccurs="0"/>
+                <xsd:element ref="ns3:SharedWithDetails" minOccurs="0"/>
+              </xsd:all>
+            </xsd:complexType>
+          </xsd:element>
+        </xsd:sequence>
+      </xsd:complexType>
+    </xsd:element>
+  </xsd:schema>
+  <xsd:schema xmlns:xsd="http://www.w3.org/2001/XMLSchema" xmlns:xs="http://www.w3.org/2001/XMLSchema" xmlns:dms="http://schemas.microsoft.com/office/2006/documentManagement/types" xmlns:pc="http://schemas.microsoft.com/office/infopath/2007/PartnerControls" targetNamespace="5df7da36-8ec4-4f1e-90b2-2c0bb17770d3" elementFormDefault="qualified">
+    <xsd:import namespace="http://schemas.microsoft.com/office/2006/documentManagement/types"/>
+    <xsd:import namespace="http://schemas.microsoft.com/office/infopath/2007/PartnerControls"/>
+    <xsd:element name="MediaServiceMetadata" ma:index="8" nillable="true" ma:displayName="MediaServiceMetadata" ma:hidden="true" ma:internalName="MediaServiceMetadata" ma:readOnly="true">
+      <xsd:simpleType>
+        <xsd:restriction base="dms:Note"/>
+      </xsd:simpleType>
+    </xsd:element>
+    <xsd:element name="MediaServiceFastMetadata" ma:index="9" nillable="true" ma:displayName="MediaServiceFastMetadata" ma:hidden="true" ma:internalName="MediaServiceFastMetadata" ma:readOnly="true">
+      <xsd:simpleType>
+        <xsd:restriction base="dms:Note"/>
+      </xsd:simpleType>
+    </xsd:element>
+    <xsd:element name="MediaServiceAutoTags" ma:index="10" nillable="true" ma:displayName="Tags" ma:internalName="MediaServiceAutoTags" ma:readOnly="true">
+      <xsd:simpleType>
+        <xsd:restriction base="dms:Text"/>
+      </xsd:simpleType>
+    </xsd:element>
+    <xsd:element name="MediaServiceGenerationTime" ma:index="11" nillable="true" ma:displayName="MediaServiceGenerationTime" ma:hidden="true" ma:internalName="MediaServiceGenerationTime" ma:readOnly="true">
+      <xsd:simpleType>
+        <xsd:restriction base="dms:Text"/>
+      </xsd:simpleType>
+    </xsd:element>
+    <xsd:element name="MediaServiceEventHashCode" ma:index="12" nillable="true" ma:displayName="MediaServiceEventHashCode" ma:hidden="true" ma:internalName="MediaServiceEventHashCode" ma:readOnly="true">
+      <xsd:simpleType>
+        <xsd:restriction base="dms:Text"/>
+      </xsd:simpleType>
+    </xsd:element>
+    <xsd:element name="MediaServiceDateTaken" ma:index="13" nillable="true" ma:displayName="MediaServiceDateTaken" ma:hidden="true" ma:internalName="MediaServiceDateTaken" ma:readOnly="true">
+      <xsd:simpleType>
+        <xsd:restriction base="dms:Text"/>
+      </xsd:simpleType>
+    </xsd:element>
+    <xsd:element name="MediaServiceOCR" ma:index="14" nillable="true" ma:displayName="Extracted Text" ma:internalName="MediaServiceOCR" ma:readOnly="true">
+      <xsd:simpleType>
+        <xsd:restriction base="dms:Note">
+          <xsd:maxLength value="255"/>
+        </xsd:restriction>
+      </xsd:simpleType>
+    </xsd:element>
+    <xsd:element name="MediaServiceLocation" ma:index="15" nillable="true" ma:displayName="Location" ma:internalName="MediaServiceLocation" ma:readOnly="true">
+      <xsd:simpleType>
+        <xsd:restriction base="dms:Text"/>
+      </xsd:simpleType>
+    </xsd:element>
+    <xsd:element name="MediaServiceAutoKeyPoints" ma:index="16" nillable="true" ma:displayName="MediaServiceAutoKeyPoints" ma:hidden="true" ma:internalName="MediaServiceAutoKeyPoints" ma:readOnly="true">
+      <xsd:simpleType>
+        <xsd:restriction base="dms:Note"/>
+      </xsd:simpleType>
+    </xsd:element>
+    <xsd:element name="MediaServiceKeyPoints" ma:index="17" nillable="true" ma:displayName="KeyPoints" ma:internalName="MediaServiceKeyPoints" ma:readOnly="true">
+      <xsd:simpleType>
+        <xsd:restriction base="dms:Note">
+          <xsd:maxLength value="255"/>
+        </xsd:restriction>
+      </xsd:simpleType>
+    </xsd:element>
+  </xsd:schema>
+  <xsd:schema xmlns:xsd="http://www.w3.org/2001/XMLSchema" xmlns:xs="http://www.w3.org/2001/XMLSchema" xmlns:dms="http://schemas.microsoft.com/office/2006/documentManagement/types" xmlns:pc="http://schemas.microsoft.com/office/infopath/2007/PartnerControls" targetNamespace="59b2513c-5800-434e-b9f8-fa17efc5532a" elementFormDefault="qualified">
+    <xsd:import namespace="http://schemas.microsoft.com/office/2006/documentManagement/types"/>
+    <xsd:import namespace="http://schemas.microsoft.com/office/infopath/2007/PartnerControls"/>
+    <xsd:element name="SharedWithUsers" ma:index="18" nillable="true" ma:displayName="Freigegeben für" ma:internalName="SharedWithUsers" ma:readOnly="true">
+      <xsd:complexType>
+        <xsd:complexContent>
+          <xsd:extension base="dms:UserMulti">
+            <xsd:sequence>
+              <xsd:element name="UserInfo" minOccurs="0" maxOccurs="unbounded">
+                <xsd:complexType>
+                  <xsd:sequence>
+                    <xsd:element name="DisplayName" type="xsd:string" minOccurs="0"/>
+                    <xsd:element name="AccountId" type="dms:UserId" minOccurs="0" nillable="true"/>
+                    <xsd:element name="AccountType" type="xsd:string" minOccurs="0"/>
+                  </xsd:sequence>
+                </xsd:complexType>
+              </xsd:element>
+            </xsd:sequence>
+          </xsd:extension>
+        </xsd:complexContent>
+      </xsd:complexType>
+    </xsd:element>
+    <xsd:element name="SharedWithDetails" ma:index="19" nillable="true" ma:displayName="Freigegeben für - Details" ma:internalName="SharedWithDetails" ma:readOnly="true">
+      <xsd:simpleType>
+        <xsd:restriction base="dms:Note">
+          <xsd:maxLength value="255"/>
+        </xsd:restriction>
+      </xsd:simpleType>
+    </xsd:element>
+  </xsd:schema>
+  <xsd:schema xmlns="http://schemas.openxmlformats.org/package/2006/metadata/core-properties" xmlns:xsd="http://www.w3.org/2001/XMLSchema" xmlns:xsi="http://www.w3.org/2001/XMLSchema-instance" xmlns:dc="http://purl.org/dc/elements/1.1/" xmlns:dcterms="http://purl.org/dc/terms/" xmlns:odoc="http://schemas.microsoft.com/internal/obd" targetNamespace="http://schemas.openxmlformats.org/package/2006/metadata/core-properties" elementFormDefault="qualified" attributeFormDefault="unqualified" blockDefault="#all">
+    <xsd:import namespace="http://purl.org/dc/elements/1.1/" schemaLocation="http://dublincore.org/schemas/xmls/qdc/2003/04/02/dc.xsd"/>
+    <xsd:import namespace="http://purl.org/dc/terms/" schemaLocation="http://dublincore.org/schemas/xmls/qdc/2003/04/02/dcterms.xsd"/>
+    <xsd:element name="coreProperties" type="CT_coreProperties"/>
+    <xsd:complexType name="CT_coreProperties">
+      <xsd:all>
+        <xsd:element ref="dc:creator" minOccurs="0" maxOccurs="1"/>
+        <xsd:element ref="dcterms:created" minOccurs="0" maxOccurs="1"/>
+        <xsd:element ref="dc:identifier" minOccurs="0" maxOccurs="1"/>
+        <xsd:element name="contentType" minOccurs="0" maxOccurs="1" type="xsd:string" ma:index="0" ma:displayName="Inhaltstyp"/>
+        <xsd:element ref="dc:title" minOccurs="0" maxOccurs="1" ma:index="4" ma:displayName="Titel"/>
+        <xsd:element ref="dc:subject" minOccurs="0" maxOccurs="1"/>
+        <xsd:element ref="dc:description" minOccurs="0" maxOccurs="1"/>
+        <xsd:element name="keywords" minOccurs="0" maxOccurs="1" type="xsd:string"/>
+        <xsd:element ref="dc:language" minOccurs="0" maxOccurs="1"/>
+        <xsd:element name="category" minOccurs="0" maxOccurs="1" type="xsd:string"/>
+        <xsd:element name="version" minOccurs="0" maxOccurs="1" type="xsd:string"/>
+        <xsd:element name="revision" minOccurs="0" maxOccurs="1" type="xsd:string">
+          <xsd:annotation>
+            <xsd:documentation>
+                        This value indicates the number of saves or revisions. The application is responsible for updating this value after each revision.
+                    </xsd:documentation>
+          </xsd:annotation>
+        </xsd:element>
+        <xsd:element name="lastModifiedBy" minOccurs="0" maxOccurs="1" type="xsd:string"/>
+        <xsd:element ref="dcterms:modified" minOccurs="0" maxOccurs="1"/>
+        <xsd:element name="contentStatus" minOccurs="0" maxOccurs="1" type="xsd:string"/>
+      </xsd:all>
+    </xsd:complexType>
+  </xsd:schema>
+  <xs:schema xmlns:pc="http://schemas.microsoft.com/office/infopath/2007/PartnerControls" xmlns:xs="http://www.w3.org/2001/XMLSchema" targetNamespace="http://schemas.microsoft.com/office/infopath/2007/PartnerControls" elementFormDefault="qualified" attributeFormDefault="unqualified">
+    <xs:element name="Person">
+      <xs:complexType>
+        <xs:sequence>
+          <xs:element ref="pc:DisplayName" minOccurs="0"/>
+          <xs:element ref="pc:AccountId" minOccurs="0"/>
+          <xs:element ref="pc:AccountType" minOccurs="0"/>
+        </xs:sequence>
+      </xs:complexType>
+    </xs:element>
+    <xs:element name="DisplayName" type="xs:string"/>
+    <xs:element name="AccountId" type="xs:string"/>
+    <xs:element name="AccountType" type="xs:string"/>
+    <xs:element name="BDCAssociatedEntity">
+      <xs:complexType>
+        <xs:sequence>
+          <xs:element ref="pc:BDCEntity" minOccurs="0" maxOccurs="unbounded"/>
+        </xs:sequence>
+        <xs:attribute ref="pc:EntityNamespace"/>
+        <xs:attribute ref="pc:EntityName"/>
+        <xs:attribute ref="pc:SystemInstanceName"/>
+        <xs:attribute ref="pc:AssociationName"/>
+      </xs:complexType>
+    </xs:element>
+    <xs:attribute name="EntityNamespace" type="xs:string"/>
+    <xs:attribute name="EntityName" type="xs:string"/>
+    <xs:attribute name="SystemInstanceName" type="xs:string"/>
+    <xs:attribute name="AssociationName" type="xs:string"/>
+    <xs:element name="BDCEntity">
+      <xs:complexType>
+        <xs:sequence>
+          <xs:element ref="pc:EntityDisplayName" minOccurs="0"/>
+          <xs:element ref="pc:EntityInstanceReference" minOccurs="0"/>
+          <xs:element ref="pc:EntityId1" minOccurs="0"/>
+          <xs:element ref="pc:EntityId2" minOccurs="0"/>
+          <xs:element ref="pc:EntityId3" minOccurs="0"/>
+          <xs:element ref="pc:EntityId4" minOccurs="0"/>
+          <xs:element ref="pc:EntityId5" minOccurs="0"/>
+        </xs:sequence>
+      </xs:complexType>
+    </xs:element>
+    <xs:element name="EntityDisplayName" type="xs:string"/>
+    <xs:element name="EntityInstanceReference" type="xs:string"/>
+    <xs:element name="EntityId1" type="xs:string"/>
+    <xs:element name="EntityId2" type="xs:string"/>
+    <xs:element name="EntityId3" type="xs:string"/>
+    <xs:element name="EntityId4" type="xs:string"/>
+    <xs:element name="EntityId5" type="xs:string"/>
+    <xs:element name="Terms">
+      <xs:complexType>
+        <xs:sequence>
+          <xs:element ref="pc:TermInfo" minOccurs="0" maxOccurs="unbounded"/>
+        </xs:sequence>
+      </xs:complexType>
+    </xs:element>
+    <xs:element name="TermInfo">
+      <xs:complexType>
+        <xs:sequence>
+          <xs:element ref="pc:TermName" minOccurs="0"/>
+          <xs:element ref="pc:TermId" minOccurs="0"/>
+        </xs:sequence>
+      </xs:complexType>
+    </xs:element>
+    <xs:element name="TermName" type="xs:string"/>
+    <xs:element name="TermId" type="xs:string"/>
+  </xs:schema>
+</ct:contentTypeSchema>
 </file>
 
-<file path=customXml/itemProps2.xml><?xml version="1.0" encoding="utf-8"?>
+<file path=customXml/itemProps1.xml><?xml version="1.0" encoding="utf-8"?>
 <ds:datastoreItem xmlns:ds="http://schemas.openxmlformats.org/officeDocument/2006/customXml" ds:itemID="{2A354026-2537-4E67-9855-C12891B51AEC}">
   <ds:schemaRefs>
     <ds:schemaRef ds:uri="http://schemas.microsoft.com/sharepoint/v3/contenttype/forms"/>
@@ -13262,7 +12825,24 @@
 </ds:datastoreItem>
 </file>
 
+<file path=customXml/itemProps2.xml><?xml version="1.0" encoding="utf-8"?>
+<ds:datastoreItem xmlns:ds="http://schemas.openxmlformats.org/officeDocument/2006/customXml" ds:itemID="{8DBADF4B-CC49-4F3D-9067-BE9D3EDD8170}">
+  <ds:schemaRefs>
+    <ds:schemaRef ds:uri="http://schemas.microsoft.com/office/2006/metadata/properties"/>
+    <ds:schemaRef ds:uri="http://schemas.microsoft.com/office/infopath/2007/PartnerControls"/>
+  </ds:schemaRefs>
+</ds:datastoreItem>
+</file>
+
 <file path=customXml/itemProps3.xml><?xml version="1.0" encoding="utf-8"?>
+<ds:datastoreItem xmlns:ds="http://schemas.openxmlformats.org/officeDocument/2006/customXml" ds:itemID="{AD30E2DA-F519-4D25-A78A-04433E931BA9}">
+  <ds:schemaRefs>
+    <ds:schemaRef ds:uri="http://schemas.openxmlformats.org/officeDocument/2006/bibliography"/>
+  </ds:schemaRefs>
+</ds:datastoreItem>
+</file>
+
+<file path=customXml/itemProps4.xml><?xml version="1.0" encoding="utf-8"?>
 <ds:datastoreItem xmlns:ds="http://schemas.openxmlformats.org/officeDocument/2006/customXml" ds:itemID="{4F04040A-EC6F-4320-8973-42913F4D2A13}">
   <ds:schemaRefs>
     <ds:schemaRef ds:uri="http://schemas.microsoft.com/office/2006/metadata/contentType"/>
@@ -13279,12 +12859,4 @@
     <ds:schemaRef ds:uri="http://schemas.microsoft.com/internal/obd"/>
   </ds:schemaRefs>
 </ds:datastoreItem>
-</file>
-
-<file path=customXml/itemProps4.xml><?xml version="1.0" encoding="utf-8"?>
-<ds:datastoreItem xmlns:ds="http://schemas.openxmlformats.org/officeDocument/2006/customXml" ds:itemID="{AD30E2DA-F519-4D25-A78A-04433E931BA9}">
-  <ds:schemaRefs>
-    <ds:schemaRef ds:uri="http://schemas.openxmlformats.org/officeDocument/2006/bibliography"/>
-  </ds:schemaRefs>
-</ds:datastoreItem>
 </file>
</xml_diff>